<commit_message>
pathway 4 activity 2
</commit_message>
<xml_diff>
--- a/(S62270)programming native(Lab5) .docx
+++ b/(S62270)programming native(Lab5) .docx
@@ -126,7 +126,7 @@
         <w:t xml:space="preserve"> </w:t>
       </w:r>
       <w:r>
-        <w:t>4</w:t>
+        <w:t>5</w:t>
       </w:r>
     </w:p>
     <w:p>
@@ -504,16 +504,16 @@
         <w:t xml:space="preserve"> </w:t>
       </w:r>
       <w:r>
+        <w:t>18</w:t>
+      </w:r>
+      <w:r>
+        <w:t>/</w:t>
+      </w:r>
+      <w:r>
+        <w:t>1</w:t>
+      </w:r>
+      <w:r>
         <w:t>2</w:t>
-      </w:r>
-      <w:r>
-        <w:t>4</w:t>
-      </w:r>
-      <w:r>
-        <w:t>/</w:t>
-      </w:r>
-      <w:r>
-        <w:t>11</w:t>
       </w:r>
       <w:r>
         <w:t>/2022</w:t>
@@ -527,15 +527,24 @@
         <w:t>Badges</w:t>
       </w:r>
     </w:p>
-    <w:p>
-      <w:r>
-        <w:rPr>
-          <w:noProof/>
-        </w:rPr>
+    <w:p/>
+    <w:p/>
+    <w:p>
+      <w:r>
+        <w:t>Result of the quiz</w:t>
+      </w:r>
+    </w:p>
+    <w:p>
+      <w:r>
+        <w:t>Pathway 1</w:t>
+      </w:r>
+    </w:p>
+    <w:p>
+      <w:r>
         <w:drawing>
-          <wp:inline distT="0" distB="0" distL="0" distR="0" wp14:anchorId="4574664E" wp14:editId="3EB33643">
-            <wp:extent cx="5150307" cy="2676525"/>
-            <wp:effectExtent l="0" t="0" r="0" b="0"/>
+          <wp:inline distT="0" distB="0" distL="0" distR="0" wp14:anchorId="38268B2F" wp14:editId="3897C7DF">
+            <wp:extent cx="4259580" cy="2024305"/>
+            <wp:effectExtent l="0" t="0" r="7620" b="0"/>
             <wp:docPr id="1" name="Picture 1"/>
             <wp:cNvGraphicFramePr>
               <a:graphicFrameLocks xmlns:a="http://schemas.openxmlformats.org/drawingml/2006/main" noChangeAspect="1"/>
@@ -556,7 +565,7 @@
                   <pic:spPr>
                     <a:xfrm>
                       <a:off x="0" y="0"/>
-                      <a:ext cx="5161960" cy="2682581"/>
+                      <a:ext cx="4285861" cy="2036794"/>
                     </a:xfrm>
                     <a:prstGeom prst="rect">
                       <a:avLst/>
@@ -569,27 +578,18 @@
         </w:drawing>
       </w:r>
     </w:p>
-    <w:p/>
-    <w:p>
-      <w:r>
-        <w:t>Result of the quiz</w:t>
-      </w:r>
-    </w:p>
-    <w:p>
-      <w:r>
-        <w:t>Pathway 1</w:t>
-      </w:r>
-    </w:p>
-    <w:p>
-      <w:r>
-        <w:rPr>
-          <w:noProof/>
-        </w:rPr>
+    <w:p>
+      <w:r>
+        <w:t>Pathway 2</w:t>
+      </w:r>
+    </w:p>
+    <w:p>
+      <w:r>
         <w:drawing>
-          <wp:inline distT="0" distB="0" distL="0" distR="0" wp14:anchorId="2CF96803" wp14:editId="22E548BD">
-            <wp:extent cx="2943225" cy="1013241"/>
+          <wp:inline distT="0" distB="0" distL="0" distR="0" wp14:anchorId="7713F9CD" wp14:editId="0E30478D">
+            <wp:extent cx="4084320" cy="1640206"/>
             <wp:effectExtent l="0" t="0" r="0" b="0"/>
-            <wp:docPr id="2" name="Picture 2"/>
+            <wp:docPr id="6" name="Picture 6"/>
             <wp:cNvGraphicFramePr>
               <a:graphicFrameLocks xmlns:a="http://schemas.openxmlformats.org/drawingml/2006/main" noChangeAspect="1"/>
             </wp:cNvGraphicFramePr>
@@ -609,7 +609,7 @@
                   <pic:spPr>
                     <a:xfrm>
                       <a:off x="0" y="0"/>
-                      <a:ext cx="2948621" cy="1015099"/>
+                      <a:ext cx="4120377" cy="1654686"/>
                     </a:xfrm>
                     <a:prstGeom prst="rect">
                       <a:avLst/>
@@ -624,19 +624,16 @@
     </w:p>
     <w:p>
       <w:r>
-        <w:t>Pathway 2</w:t>
-      </w:r>
-    </w:p>
-    <w:p>
-      <w:r>
-        <w:rPr>
-          <w:noProof/>
-        </w:rPr>
+        <w:t>Pathway 3</w:t>
+      </w:r>
+    </w:p>
+    <w:p>
+      <w:r>
         <w:drawing>
-          <wp:inline distT="0" distB="0" distL="0" distR="0" wp14:anchorId="35644C17" wp14:editId="5AC26793">
-            <wp:extent cx="3400425" cy="1816238"/>
-            <wp:effectExtent l="0" t="0" r="0" b="0"/>
-            <wp:docPr id="3" name="Picture 3"/>
+          <wp:inline distT="0" distB="0" distL="0" distR="0" wp14:anchorId="6007C0CF" wp14:editId="2DCF4D8A">
+            <wp:extent cx="3771900" cy="1311325"/>
+            <wp:effectExtent l="0" t="0" r="0" b="3175"/>
+            <wp:docPr id="8" name="Picture 8"/>
             <wp:cNvGraphicFramePr>
               <a:graphicFrameLocks xmlns:a="http://schemas.openxmlformats.org/drawingml/2006/main" noChangeAspect="1"/>
             </wp:cNvGraphicFramePr>
@@ -656,7 +653,7 @@
                   <pic:spPr>
                     <a:xfrm>
                       <a:off x="0" y="0"/>
-                      <a:ext cx="3419065" cy="1826194"/>
+                      <a:ext cx="3800464" cy="1321255"/>
                     </a:xfrm>
                     <a:prstGeom prst="rect">
                       <a:avLst/>
@@ -671,54 +668,19 @@
     </w:p>
     <w:p>
       <w:r>
-        <w:t>Pathway 3</w:t>
-      </w:r>
-    </w:p>
-    <w:p>
-      <w:r>
-        <w:rPr>
-          <w:noProof/>
-        </w:rPr>
-        <w:drawing>
-          <wp:inline distT="0" distB="0" distL="0" distR="0" wp14:anchorId="6CE7CE1F" wp14:editId="65394E5B">
-            <wp:extent cx="3314700" cy="1569315"/>
-            <wp:effectExtent l="0" t="0" r="0" b="0"/>
-            <wp:docPr id="4" name="Picture 4"/>
-            <wp:cNvGraphicFramePr>
-              <a:graphicFrameLocks xmlns:a="http://schemas.openxmlformats.org/drawingml/2006/main" noChangeAspect="1"/>
-            </wp:cNvGraphicFramePr>
-            <a:graphic xmlns:a="http://schemas.openxmlformats.org/drawingml/2006/main">
-              <a:graphicData uri="http://schemas.openxmlformats.org/drawingml/2006/picture">
-                <pic:pic xmlns:pic="http://schemas.openxmlformats.org/drawingml/2006/picture">
-                  <pic:nvPicPr>
-                    <pic:cNvPr id="1" name=""/>
-                    <pic:cNvPicPr/>
-                  </pic:nvPicPr>
-                  <pic:blipFill>
-                    <a:blip r:embed="rId12"/>
-                    <a:stretch>
-                      <a:fillRect/>
-                    </a:stretch>
-                  </pic:blipFill>
-                  <pic:spPr>
-                    <a:xfrm>
-                      <a:off x="0" y="0"/>
-                      <a:ext cx="3339784" cy="1581191"/>
-                    </a:xfrm>
-                    <a:prstGeom prst="rect">
-                      <a:avLst/>
-                    </a:prstGeom>
-                  </pic:spPr>
-                </pic:pic>
-              </a:graphicData>
-            </a:graphic>
-          </wp:inline>
-        </w:drawing>
-      </w:r>
-    </w:p>
-    <w:p>
-      <w:r>
-        <w:lastRenderedPageBreak/>
+        <w:t>Pathway 4</w:t>
+      </w:r>
+    </w:p>
+    <w:p/>
+    <w:p>
+      <w:r>
+        <w:t>Pathway 5</w:t>
+      </w:r>
+    </w:p>
+    <w:p/>
+    <w:p/>
+    <w:p>
+      <w:r>
         <w:t>GitHub Links</w:t>
       </w:r>
     </w:p>
@@ -728,34 +690,68 @@
       </w:r>
     </w:p>
     <w:p>
+      <w:hyperlink r:id="rId12" w:history="1">
+        <w:r>
+          <w:rPr>
+            <w:rStyle w:val="Hyperlink"/>
+          </w:rPr>
+          <w:t>https://github.com/S62270/S62270_Lab5</w:t>
+        </w:r>
+      </w:hyperlink>
+    </w:p>
+    <w:p>
+      <w:r>
+        <w:t>Pathway 1</w:t>
+      </w:r>
+    </w:p>
+    <w:p>
+      <w:r>
+        <w:tab/>
+        <w:t xml:space="preserve">Activity </w:t>
+      </w:r>
+      <w:r>
+        <w:t>2</w:t>
+      </w:r>
+    </w:p>
+    <w:p>
+      <w:pPr>
+        <w:ind w:firstLine="720"/>
+      </w:pPr>
       <w:hyperlink r:id="rId13" w:history="1">
         <w:r>
           <w:rPr>
             <w:rStyle w:val="Hyperlink"/>
           </w:rPr>
-          <w:t>https://github.com/S62270/lab3nativeProgrammingS62270</w:t>
+          <w:t>https://github.com/S62270/S62270_Lab5/tree/main/Activity%202%20pathway%201</w:t>
         </w:r>
       </w:hyperlink>
     </w:p>
     <w:p>
       <w:r>
-        <w:t>Pathway 1</w:t>
-      </w:r>
-    </w:p>
-    <w:p>
+        <w:tab/>
+        <w:t xml:space="preserve">Activity </w:t>
+      </w:r>
+      <w:r>
+        <w:t>3</w:t>
+      </w:r>
+    </w:p>
+    <w:p>
+      <w:pPr>
+        <w:ind w:firstLine="720"/>
+      </w:pPr>
       <w:hyperlink r:id="rId14" w:history="1">
         <w:r>
           <w:rPr>
             <w:rStyle w:val="Hyperlink"/>
           </w:rPr>
-          <w:t>https://github.com/S62270/lab4pathway1nativeProgramming</w:t>
+          <w:t>https://github.com/S62270/S62270_Lab5/tree/main/Activity%203%20pathway1</w:t>
         </w:r>
       </w:hyperlink>
     </w:p>
     <w:p>
       <w:r>
         <w:tab/>
-        <w:t>Activity 1</w:t>
+        <w:t>Activity 4</w:t>
       </w:r>
     </w:p>
     <w:p>
@@ -767,85 +763,112 @@
           <w:rPr>
             <w:rStyle w:val="Hyperlink"/>
           </w:rPr>
-          <w:t>https://github.com/S62270/lab4pathway1nativeProgramming/tree/main/pathway1%20Activity1</w:t>
+          <w:t>https://github.com/S62270/S62270_Lab5/tree/main/Activity%204%20pathway%201</w:t>
         </w:r>
       </w:hyperlink>
     </w:p>
     <w:p>
       <w:r>
         <w:tab/>
-        <w:t>Activity 2</w:t>
+      </w:r>
+    </w:p>
+    <w:p>
+      <w:r>
+        <w:t>Pathway 2</w:t>
       </w:r>
     </w:p>
     <w:p>
       <w:r>
         <w:tab/>
-      </w:r>
-      <w:r>
-        <w:t>https://github.com/S62270/lab4pathway1nativeProgramming/tree/main/pathway1%20Activity2</w:t>
-      </w:r>
-    </w:p>
-    <w:p/>
-    <w:p>
-      <w:r>
-        <w:t>Pathway 2</w:t>
-      </w:r>
-    </w:p>
-    <w:p>
+        <w:t xml:space="preserve">Activity </w:t>
+      </w:r>
+      <w:r>
+        <w:t>2</w:t>
+      </w:r>
+    </w:p>
+    <w:p>
+      <w:pPr>
+        <w:ind w:firstLine="720"/>
+      </w:pPr>
       <w:hyperlink r:id="rId16" w:history="1">
         <w:r>
           <w:rPr>
             <w:rStyle w:val="Hyperlink"/>
           </w:rPr>
-          <w:t>https://github.com/S62270/lab4pathway2nativeprogramming</w:t>
+          <w:t>https://github.com/S62270/S62270_Lab5/tree/main/pathway%202%20activity%202</w:t>
         </w:r>
       </w:hyperlink>
     </w:p>
     <w:p>
       <w:r>
         <w:tab/>
-        <w:t>Activity 1</w:t>
-      </w:r>
-    </w:p>
-    <w:p>
-      <w:r>
-        <w:tab/>
-      </w:r>
+        <w:t xml:space="preserve">Activity </w:t>
+      </w:r>
+      <w:r>
+        <w:t>3</w:t>
+      </w:r>
+    </w:p>
+    <w:p>
+      <w:pPr>
+        <w:ind w:firstLine="720"/>
+      </w:pPr>
       <w:hyperlink r:id="rId17" w:history="1">
         <w:r>
           <w:rPr>
             <w:rStyle w:val="Hyperlink"/>
           </w:rPr>
-          <w:t>https://github.com/S62270/lab4pathway2nativeprogramming/tree/main/pathway2%20Activity1</w:t>
+          <w:t>https://github.com/S62270/S62270_Lab5/tree/main/pathway%202%20activity%203</w:t>
         </w:r>
       </w:hyperlink>
     </w:p>
     <w:p>
       <w:r>
         <w:tab/>
-        <w:t>Activity 2</w:t>
-      </w:r>
-    </w:p>
-    <w:p>
-      <w:r>
-        <w:tab/>
-      </w:r>
+      </w:r>
+    </w:p>
+    <w:p>
+      <w:r>
+        <w:t>Pathway 3</w:t>
+      </w:r>
+    </w:p>
+    <w:p>
+      <w:pPr>
+        <w:ind w:firstLine="720"/>
+      </w:pPr>
+      <w:r>
+        <w:t xml:space="preserve">Activity </w:t>
+      </w:r>
+      <w:r>
+        <w:t>2</w:t>
+      </w:r>
+    </w:p>
+    <w:p>
+      <w:pPr>
+        <w:ind w:firstLine="720"/>
+      </w:pPr>
       <w:hyperlink r:id="rId18" w:history="1">
         <w:r>
           <w:rPr>
             <w:rStyle w:val="Hyperlink"/>
           </w:rPr>
-          <w:t>https://github.com/S62270/lab4pathway2nativeprogramming/tree/main/pathway2%20activity2</w:t>
+          <w:t>https://github.com/S62270/S62270_Lab5/tree/main/pathway%203%20activity%202</w:t>
         </w:r>
       </w:hyperlink>
     </w:p>
     <w:p>
       <w:r>
         <w:tab/>
-        <w:t>Activity 3</w:t>
-      </w:r>
-    </w:p>
-    <w:p>
+        <w:t xml:space="preserve">Activity </w:t>
+      </w:r>
+      <w:r>
+        <w:t>3</w:t>
+      </w:r>
+      <w:r>
+        <w:tab/>
+      </w:r>
+      <w:r>
+        <w:tab/>
+      </w:r>
       <w:r>
         <w:tab/>
       </w:r>
@@ -854,113 +877,29 @@
           <w:rPr>
             <w:rStyle w:val="Hyperlink"/>
           </w:rPr>
-          <w:t>https://github.com/S62270/lab4pathway2nativeprogramming/tree/main/pathway2%20activity3</w:t>
+          <w:t>https://github.com/S62270/S62270_Lab5/tree/main/pathway%203%20activity%203</w:t>
         </w:r>
       </w:hyperlink>
     </w:p>
+    <w:p>
+      <w:r>
+        <w:tab/>
+      </w:r>
+    </w:p>
+    <w:p>
+      <w:r>
+        <w:t>Pathway 4</w:t>
+      </w:r>
+    </w:p>
     <w:p/>
     <w:p>
       <w:r>
-        <w:t>Pathway 3</w:t>
-      </w:r>
-    </w:p>
-    <w:p>
-      <w:hyperlink r:id="rId20" w:history="1">
-        <w:r>
-          <w:rPr>
-            <w:rStyle w:val="Hyperlink"/>
-          </w:rPr>
-          <w:t>https://github.com/S62270/lab4pathway3nativeProgramming</w:t>
-        </w:r>
-      </w:hyperlink>
-    </w:p>
-    <w:p>
-      <w:pPr>
-        <w:ind w:firstLine="720"/>
-      </w:pPr>
-    </w:p>
-    <w:p>
-      <w:pPr>
-        <w:ind w:firstLine="720"/>
-      </w:pPr>
-      <w:r>
-        <w:t>Activity 1</w:t>
-      </w:r>
-    </w:p>
-    <w:p>
-      <w:r>
-        <w:tab/>
-      </w:r>
-      <w:hyperlink r:id="rId21" w:history="1">
-        <w:r>
-          <w:rPr>
-            <w:rStyle w:val="Hyperlink"/>
-          </w:rPr>
-          <w:t>https://github.com/S62270/lab4pathway3nativeProgramming/tree/main/Activity1%20list</w:t>
-        </w:r>
-      </w:hyperlink>
-    </w:p>
-    <w:p>
-      <w:r>
-        <w:tab/>
-        <w:t>Activity 2 and 3</w:t>
-      </w:r>
-      <w:r>
-        <w:tab/>
-      </w:r>
-      <w:r>
-        <w:tab/>
-      </w:r>
-      <w:r>
-        <w:tab/>
-      </w:r>
-      <w:r>
-        <w:tab/>
-      </w:r>
-      <w:hyperlink r:id="rId22" w:history="1">
-        <w:r>
-          <w:rPr>
-            <w:rStyle w:val="Hyperlink"/>
-          </w:rPr>
-          <w:t>https://github.com/S62270/lab4pathway3nativeProgramming/tree/main/Activity%202%20use%20recycler%20view%20to%20display%20a%20scrollabe/Affirmation</w:t>
-        </w:r>
-      </w:hyperlink>
-    </w:p>
-    <w:p>
-      <w:r>
-        <w:tab/>
-        <w:t>Activity 4</w:t>
-      </w:r>
-    </w:p>
-    <w:p>
-      <w:r>
-        <w:tab/>
-      </w:r>
-      <w:hyperlink r:id="rId23" w:history="1">
-        <w:r>
-          <w:rPr>
-            <w:rStyle w:val="Hyperlink"/>
-          </w:rPr>
-          <w:t>https://github.com/S62270/lab4pathway3nativeProgramming/tree/main/Activity%204/affirmation</w:t>
-        </w:r>
-      </w:hyperlink>
-    </w:p>
-    <w:p>
-      <w:r>
-        <w:tab/>
-        <w:t>Activity 5</w:t>
-      </w:r>
-    </w:p>
-    <w:p>
-      <w:r>
-        <w:tab/>
-      </w:r>
-      <w:r>
-        <w:t>https://github.com/S62270/lab4pathway3nativeProgramming/tree/main/Activity%205/dogglers</w:t>
-      </w:r>
-    </w:p>
+        <w:t>Pathway 5</w:t>
+      </w:r>
+    </w:p>
+    <w:p/>
     <w:sectPr>
-      <w:footerReference w:type="default" r:id="rId24"/>
+      <w:footerReference w:type="default" r:id="rId20"/>
       <w:pgSz w:w="11906" w:h="16838"/>
       <w:pgMar w:top="720" w:right="720" w:bottom="720" w:left="720" w:header="708" w:footer="708" w:gutter="0"/>
       <w:cols w:space="708"/>

</xml_diff>